<commit_message>
Additions and changes to survey questions
</commit_message>
<xml_diff>
--- a/Method of Evaluation Draft.docx
+++ b/Method of Evaluation Draft.docx
@@ -47,6 +47,9 @@
       <w:r>
         <w:t>The method of evaluation will be a survey between family, friends, and peers</w:t>
       </w:r>
+      <w:r>
+        <w:t>. The reason for this is because it contains a mix of those who play or are familiar with the game and people who aren’t. Although it is a small sample to evaluate from it is the best method to due to the size of project and timeframe.</w:t>
+      </w:r>
     </w:p>
     <w:p>
       <w:pPr>
@@ -57,25 +60,7 @@
         </w:numPr>
       </w:pPr>
       <w:r>
-        <w:t xml:space="preserve">The aim will be to have a survey roughly by the end of the month and this will consist of all </w:t>
-      </w:r>
-      <w:r>
-        <w:t>visualisations</w:t>
-      </w:r>
-      <w:r>
-        <w:t xml:space="preserve"> but for a specific region.</w:t>
-      </w:r>
-    </w:p>
-    <w:p>
-      <w:pPr>
-        <w:pStyle w:val="ListParagraph"/>
-        <w:numPr>
-          <w:ilvl w:val="0"/>
-          <w:numId w:val="1"/>
-        </w:numPr>
-      </w:pPr>
-      <w:r>
-        <w:t>This survey will consist of questions that will be used to test how effective the visualisations are and the rooms for improvement identified.</w:t>
+        <w:t>The aim will be to have a survey roughly by the end of the month and this will consist of all visualisations but for a specific region.</w:t>
       </w:r>
     </w:p>
     <w:p>
@@ -117,7 +102,7 @@
         </w:numPr>
       </w:pPr>
       <w:r>
-        <w:t xml:space="preserve">Which team has the biggest gold lead within the first 20 minutes? </w:t>
+        <w:t>Have you played League of Legends before or are familiar with the game?</w:t>
       </w:r>
     </w:p>
     <w:p>
@@ -129,15 +114,46 @@
         </w:numPr>
       </w:pPr>
       <w:r>
-        <w:t xml:space="preserve"> Which top </w:t>
-      </w:r>
-      <w:proofErr w:type="spellStart"/>
-      <w:r>
-        <w:t>laner</w:t>
-      </w:r>
-      <w:proofErr w:type="spellEnd"/>
-      <w:r>
-        <w:t xml:space="preserve"> has the biggest gold lead </w:t>
+        <w:t>Have you previously looked at any sort of data covering the LoL eSports scene?</w:t>
+      </w:r>
+    </w:p>
+    <w:p>
+      <w:pPr>
+        <w:pStyle w:val="ListParagraph"/>
+        <w:numPr>
+          <w:ilvl w:val="0"/>
+          <w:numId w:val="4"/>
+        </w:numPr>
+      </w:pPr>
+      <w:r>
+        <w:t xml:space="preserve">Which team has the biggest gold </w:t>
+      </w:r>
+      <w:r>
+        <w:t xml:space="preserve">difference </w:t>
+      </w:r>
+      <w:r>
+        <w:t xml:space="preserve">lead within the first 20 minutes? </w:t>
+      </w:r>
+    </w:p>
+    <w:p>
+      <w:pPr>
+        <w:pStyle w:val="ListParagraph"/>
+        <w:numPr>
+          <w:ilvl w:val="0"/>
+          <w:numId w:val="4"/>
+        </w:numPr>
+      </w:pPr>
+      <w:r>
+        <w:t xml:space="preserve"> </w:t>
+      </w:r>
+      <w:r>
+        <w:t>Looking at the top lane gold difference visualisation which team has the biggest</w:t>
+      </w:r>
+      <w:r>
+        <w:t xml:space="preserve"> </w:t>
+      </w:r>
+      <w:r>
+        <w:t xml:space="preserve">lead </w:t>
       </w:r>
       <w:r>
         <w:t>within the first 15 minutes?</w:t>
@@ -152,23 +168,40 @@
         </w:numPr>
       </w:pPr>
       <w:r>
+        <w:t xml:space="preserve">Looking at the </w:t>
+      </w:r>
+      <w:r>
+        <w:t xml:space="preserve">jungle </w:t>
+      </w:r>
+      <w:r>
+        <w:t xml:space="preserve">gold difference visualisation which team has the biggest </w:t>
+      </w:r>
+      <w:r>
+        <w:t>lead within the first 15 minutes?</w:t>
+      </w:r>
+    </w:p>
+    <w:p>
+      <w:pPr>
+        <w:pStyle w:val="ListParagraph"/>
+        <w:numPr>
+          <w:ilvl w:val="0"/>
+          <w:numId w:val="4"/>
+        </w:numPr>
+      </w:pPr>
+      <w:r>
         <w:t xml:space="preserve"> </w:t>
       </w:r>
-      <w:proofErr w:type="gramStart"/>
-      <w:r>
-        <w:t xml:space="preserve">“”   </w:t>
-      </w:r>
-      <w:proofErr w:type="gramEnd"/>
-      <w:r>
-        <w:t xml:space="preserve">    </w:t>
-      </w:r>
-      <w:proofErr w:type="spellStart"/>
-      <w:r>
-        <w:t>jungler</w:t>
-      </w:r>
-      <w:proofErr w:type="spellEnd"/>
-      <w:r>
-        <w:t xml:space="preserve"> “”                                                                                             “”</w:t>
+      <w:r>
+        <w:t xml:space="preserve">Looking at the </w:t>
+      </w:r>
+      <w:r>
+        <w:t>mid</w:t>
+      </w:r>
+      <w:r>
+        <w:t xml:space="preserve"> lane gold difference visualisation which team has the biggest </w:t>
+      </w:r>
+      <w:r>
+        <w:t>lead within the first 15 minutes?</w:t>
       </w:r>
     </w:p>
     <w:p>
@@ -182,27 +215,41 @@
       <w:r>
         <w:t xml:space="preserve"> </w:t>
       </w:r>
-      <w:proofErr w:type="gramStart"/>
-      <w:r>
-        <w:t xml:space="preserve">“”  </w:t>
-      </w:r>
+      <w:r>
+        <w:t xml:space="preserve">Looking at the </w:t>
+      </w:r>
+      <w:r>
+        <w:t>bot</w:t>
+      </w:r>
+      <w:r>
+        <w:t xml:space="preserve"> lane gold difference visualisation which team has the biggest </w:t>
+      </w:r>
+      <w:r>
+        <w:t>lead within the first 15 minutes?</w:t>
+      </w:r>
+    </w:p>
+    <w:p>
+      <w:pPr>
+        <w:pStyle w:val="ListParagraph"/>
+        <w:numPr>
+          <w:ilvl w:val="0"/>
+          <w:numId w:val="4"/>
+        </w:numPr>
+      </w:pPr>
       <w:r>
         <w:t xml:space="preserve"> </w:t>
       </w:r>
-      <w:proofErr w:type="gramEnd"/>
-      <w:r>
-        <w:t xml:space="preserve">    </w:t>
-      </w:r>
-      <w:r>
-        <w:t xml:space="preserve">mid </w:t>
-      </w:r>
-      <w:proofErr w:type="spellStart"/>
-      <w:r>
-        <w:t>laner</w:t>
-      </w:r>
-      <w:proofErr w:type="spellEnd"/>
-      <w:r>
-        <w:t xml:space="preserve"> “”                                                                                             “”</w:t>
+      <w:r>
+        <w:t xml:space="preserve">Looking at the </w:t>
+      </w:r>
+      <w:r>
+        <w:t>support</w:t>
+      </w:r>
+      <w:r>
+        <w:t xml:space="preserve"> gold difference visualisation which team has the biggest </w:t>
+      </w:r>
+      <w:r>
+        <w:t>lead within the first 15 minutes?</w:t>
       </w:r>
     </w:p>
     <w:p>
@@ -214,29 +261,7 @@
         </w:numPr>
       </w:pPr>
       <w:r>
-        <w:t xml:space="preserve"> </w:t>
-      </w:r>
-      <w:proofErr w:type="gramStart"/>
-      <w:r>
-        <w:t xml:space="preserve">“”  </w:t>
-      </w:r>
-      <w:r>
-        <w:t xml:space="preserve"> </w:t>
-      </w:r>
-      <w:proofErr w:type="gramEnd"/>
-      <w:r>
-        <w:t xml:space="preserve">    </w:t>
-      </w:r>
-      <w:r>
-        <w:t xml:space="preserve">bot </w:t>
-      </w:r>
-      <w:proofErr w:type="spellStart"/>
-      <w:r>
-        <w:t>laner</w:t>
-      </w:r>
-      <w:proofErr w:type="spellEnd"/>
-      <w:r>
-        <w:t xml:space="preserve"> “”                                                                                             “”</w:t>
+        <w:t>On average how long did it take to find the answers to the questions regarding gold difference?</w:t>
       </w:r>
     </w:p>
     <w:p>
@@ -248,32 +273,10 @@
         </w:numPr>
       </w:pPr>
       <w:r>
-        <w:t xml:space="preserve"> </w:t>
-      </w:r>
-      <w:proofErr w:type="gramStart"/>
-      <w:r>
-        <w:t xml:space="preserve">“”  </w:t>
-      </w:r>
-      <w:r>
-        <w:t xml:space="preserve"> </w:t>
-      </w:r>
-      <w:proofErr w:type="gramEnd"/>
-      <w:r>
-        <w:t xml:space="preserve">    </w:t>
-      </w:r>
-      <w:r>
-        <w:t>support</w:t>
-      </w:r>
-      <w:r>
-        <w:t>“”                                                                                             “”</w:t>
-      </w:r>
-    </w:p>
-    <w:p>
-      <w:pPr>
-        <w:pStyle w:val="ListParagraph"/>
-      </w:pPr>
-      <w:r>
-        <w:t>(Repetitive questions as the visualisations are different for each lane)</w:t>
+        <w:t>Order the 5 visualisations covering gold difference in each lane from best to worst</w:t>
+      </w:r>
+      <w:r>
+        <w:t>.</w:t>
       </w:r>
     </w:p>
     <w:p>
@@ -285,6 +288,47 @@
         </w:numPr>
       </w:pPr>
       <w:r>
+        <w:t xml:space="preserve">Were the visualisations clear to understand? </w:t>
+      </w:r>
+      <w:r>
+        <w:rPr>
+          <w:b/>
+          <w:bCs/>
+        </w:rPr>
+        <w:t xml:space="preserve">Likert scale </w:t>
+      </w:r>
+      <w:r>
+        <w:t>list all lanes for rows</w:t>
+      </w:r>
+    </w:p>
+    <w:p>
+      <w:pPr>
+        <w:pStyle w:val="ListParagraph"/>
+        <w:numPr>
+          <w:ilvl w:val="0"/>
+          <w:numId w:val="4"/>
+        </w:numPr>
+      </w:pPr>
+      <w:r>
+        <w:t xml:space="preserve">Is there anything you would like to add about these 5 visualisations that you think needs to be changed/improved? </w:t>
+      </w:r>
+      <w:r>
+        <w:rPr>
+          <w:b/>
+          <w:bCs/>
+        </w:rPr>
+        <w:t>Comment Box</w:t>
+      </w:r>
+    </w:p>
+    <w:p>
+      <w:pPr>
+        <w:pStyle w:val="ListParagraph"/>
+        <w:numPr>
+          <w:ilvl w:val="0"/>
+          <w:numId w:val="4"/>
+        </w:numPr>
+      </w:pPr>
+      <w:r>
         <w:t>Which team has the most kills in the spring season and summer season?</w:t>
       </w:r>
     </w:p>
@@ -297,15 +341,10 @@
         </w:numPr>
       </w:pPr>
       <w:r>
-        <w:t xml:space="preserve">Which team averages the </w:t>
-      </w:r>
-      <w:proofErr w:type="gramStart"/>
-      <w:r>
-        <w:t xml:space="preserve">“”   </w:t>
-      </w:r>
-      <w:proofErr w:type="gramEnd"/>
-      <w:r>
-        <w:t xml:space="preserve">                                                                         “”</w:t>
+        <w:t>Which team averages the</w:t>
+      </w:r>
+      <w:r>
+        <w:t xml:space="preserve"> most kills in the spring season and summer season?</w:t>
       </w:r>
     </w:p>
     <w:p>
@@ -331,6 +370,150 @@
       <w:r>
         <w:t>Are there any teams where the visualisations and standings in the season show different results?</w:t>
       </w:r>
+    </w:p>
+    <w:p>
+      <w:pPr>
+        <w:pStyle w:val="ListParagraph"/>
+        <w:numPr>
+          <w:ilvl w:val="0"/>
+          <w:numId w:val="4"/>
+        </w:numPr>
+        <w:rPr>
+          <w:b/>
+          <w:bCs/>
+        </w:rPr>
+      </w:pPr>
+      <w:r>
+        <w:t xml:space="preserve">How was the layout/presentation of the visualisation, what should be improved? </w:t>
+      </w:r>
+      <w:r>
+        <w:rPr>
+          <w:b/>
+          <w:bCs/>
+        </w:rPr>
+        <w:t>Comment Box</w:t>
+      </w:r>
+    </w:p>
+    <w:p>
+      <w:pPr>
+        <w:rPr>
+          <w:b/>
+          <w:bCs/>
+        </w:rPr>
+      </w:pPr>
+    </w:p>
+    <w:p>
+      <w:pPr>
+        <w:pStyle w:val="ListParagraph"/>
+        <w:numPr>
+          <w:ilvl w:val="0"/>
+          <w:numId w:val="1"/>
+        </w:numPr>
+      </w:pPr>
+      <w:r>
+        <w:t xml:space="preserve">The first two questions are to differentiate between users that are or aren’t familiar with the game. And this can be useful when evaluating </w:t>
+      </w:r>
+      <w:r>
+        <w:t xml:space="preserve">aim 1 of the project where </w:t>
+      </w:r>
+      <w:r>
+        <w:t xml:space="preserve">the results </w:t>
+      </w:r>
+      <w:r>
+        <w:t>that may show</w:t>
+      </w:r>
+      <w:r>
+        <w:t xml:space="preserve"> patterns between the two groups will identify areas that are weak.</w:t>
+      </w:r>
+    </w:p>
+    <w:p>
+      <w:pPr>
+        <w:pStyle w:val="ListParagraph"/>
+        <w:numPr>
+          <w:ilvl w:val="0"/>
+          <w:numId w:val="1"/>
+        </w:numPr>
+      </w:pPr>
+      <w:r>
+        <w:lastRenderedPageBreak/>
+        <w:t xml:space="preserve">Questions 9-12 are to determine whether aim 1 of the project is being met or what is needed to achieve it. </w:t>
+      </w:r>
+      <w:r>
+        <w:t>They also determine whether aim 2 of identifying differences of team’s strengths and weaknesses are met.</w:t>
+      </w:r>
+    </w:p>
+    <w:p/>
+    <w:p>
+      <w:pPr>
+        <w:spacing w:beforeAutospacing="1" w:after="0" w:afterAutospacing="1" w:line="240" w:lineRule="auto"/>
+        <w:rPr>
+          <w:rFonts w:ascii="Calibri" w:eastAsia="Times New Roman" w:hAnsi="Calibri" w:cs="Calibri"/>
+          <w:lang w:eastAsia="en-GB"/>
+        </w:rPr>
+      </w:pPr>
+      <w:r>
+        <w:rPr>
+          <w:rFonts w:ascii="Calibri" w:eastAsia="Times New Roman" w:hAnsi="Calibri" w:cs="Calibri"/>
+          <w:color w:val="FF0000"/>
+          <w:bdr w:val="none" w:sz="0" w:space="0" w:color="auto" w:frame="1"/>
+          <w:lang w:eastAsia="en-GB"/>
+        </w:rPr>
+        <w:t>How will you use the right / wrong answers to indicate whether your solution is good or bad</w:t>
+      </w:r>
+      <w:r>
+        <w:rPr>
+          <w:rFonts w:ascii="Calibri" w:eastAsia="Times New Roman" w:hAnsi="Calibri" w:cs="Calibri"/>
+          <w:color w:val="FF0000"/>
+          <w:bdr w:val="none" w:sz="0" w:space="0" w:color="auto" w:frame="1"/>
+          <w:lang w:eastAsia="en-GB"/>
+        </w:rPr>
+        <w:t>, f</w:t>
+      </w:r>
+      <w:r>
+        <w:rPr>
+          <w:rFonts w:ascii="Calibri" w:eastAsia="Times New Roman" w:hAnsi="Calibri" w:cs="Calibri"/>
+          <w:color w:val="FF0000"/>
+          <w:bdr w:val="none" w:sz="0" w:space="0" w:color="auto" w:frame="1"/>
+          <w:lang w:eastAsia="en-GB"/>
+        </w:rPr>
+        <w:t>or example, if you do not manage to get a second set of feedback completed?</w:t>
+      </w:r>
+      <w:r>
+        <w:rPr>
+          <w:rFonts w:ascii="Calibri" w:eastAsia="Times New Roman" w:hAnsi="Calibri" w:cs="Calibri"/>
+          <w:color w:val="FF0000"/>
+          <w:bdr w:val="none" w:sz="0" w:space="0" w:color="auto" w:frame="1"/>
+          <w:lang w:eastAsia="en-GB"/>
+        </w:rPr>
+        <w:t xml:space="preserve">  </w:t>
+      </w:r>
+      <w:r>
+        <w:rPr>
+          <w:rFonts w:ascii="Calibri" w:eastAsia="Times New Roman" w:hAnsi="Calibri" w:cs="Calibri"/>
+          <w:bdr w:val="none" w:sz="0" w:space="0" w:color="auto" w:frame="1"/>
+          <w:lang w:eastAsia="en-GB"/>
+        </w:rPr>
+        <w:t>Not sure about this yet</w:t>
+      </w:r>
+    </w:p>
+    <w:p>
+      <w:pPr>
+        <w:spacing w:beforeAutospacing="1" w:after="0" w:afterAutospacing="1" w:line="240" w:lineRule="auto"/>
+        <w:rPr>
+          <w:rFonts w:ascii="Calibri" w:eastAsia="Times New Roman" w:hAnsi="Calibri" w:cs="Calibri"/>
+          <w:color w:val="FF0000"/>
+          <w:sz w:val="24"/>
+          <w:szCs w:val="24"/>
+          <w:lang w:eastAsia="en-GB"/>
+        </w:rPr>
+      </w:pPr>
+    </w:p>
+    <w:p>
+      <w:pPr>
+        <w:rPr>
+          <w:color w:val="FF0000"/>
+        </w:rPr>
+      </w:pPr>
     </w:p>
     <w:sectPr>
       <w:pgSz w:w="11906" w:h="16838"/>
@@ -345,6 +528,155 @@
 <file path=word/numbering.xml><?xml version="1.0" encoding="utf-8"?>
 <w:numbering xmlns:wpc="http://schemas.microsoft.com/office/word/2010/wordprocessingCanvas" xmlns:cx="http://schemas.microsoft.com/office/drawing/2014/chartex" xmlns:cx1="http://schemas.microsoft.com/office/drawing/2015/9/8/chartex" xmlns:cx2="http://schemas.microsoft.com/office/drawing/2015/10/21/chartex" xmlns:cx3="http://schemas.microsoft.com/office/drawing/2016/5/9/chartex" xmlns:cx4="http://schemas.microsoft.com/office/drawing/2016/5/10/chartex" xmlns:cx5="http://schemas.microsoft.com/office/drawing/2016/5/11/chartex" xmlns:cx6="http://schemas.microsoft.com/office/drawing/2016/5/12/chartex" xmlns:cx7="http://schemas.microsoft.com/office/drawing/2016/5/13/chartex" xmlns:cx8="http://schemas.microsoft.com/office/drawing/2016/5/14/chartex" xmlns:mc="http://schemas.openxmlformats.org/markup-compatibility/2006" xmlns:aink="http://schemas.microsoft.com/office/drawing/2016/ink" xmlns:am3d="http://schemas.microsoft.com/office/drawing/2017/model3d" xmlns:o="urn:schemas-microsoft-com:office:office" xmlns:oel="http://schemas.microsoft.com/office/2019/extlst" xmlns:r="http://schemas.openxmlformats.org/officeDocument/2006/relationships" xmlns:m="http://schemas.openxmlformats.org/officeDocument/2006/math" xmlns:v="urn:schemas-microsoft-com:vml" xmlns:wp14="http://schemas.microsoft.com/office/word/2010/wordprocessingDrawing" xmlns:wp="http://schemas.openxmlformats.org/drawingml/2006/wordprocessingDrawing" xmlns:w10="urn:schemas-microsoft-com:office:word" xmlns:w="http://schemas.openxmlformats.org/wordprocessingml/2006/main" xmlns:w14="http://schemas.microsoft.com/office/word/2010/wordml" xmlns:w15="http://schemas.microsoft.com/office/word/2012/wordml" xmlns:w16cex="http://schemas.microsoft.com/office/word/2018/wordml/cex" xmlns:w16cid="http://schemas.microsoft.com/office/word/2016/wordml/cid" xmlns:w16="http://schemas.microsoft.com/office/word/2018/wordml" xmlns:w16sdtdh="http://schemas.microsoft.com/office/word/2020/wordml/sdtdatahash" xmlns:w16se="http://schemas.microsoft.com/office/word/2015/wordml/symex" xmlns:wpg="http://schemas.microsoft.com/office/word/2010/wordprocessingGroup" xmlns:wpi="http://schemas.microsoft.com/office/word/2010/wordprocessingInk" xmlns:wne="http://schemas.microsoft.com/office/word/2006/wordml" xmlns:wps="http://schemas.microsoft.com/office/word/2010/wordprocessingShape" mc:Ignorable="w14 w15 w16se w16cid w16 w16cex w16sdtdh wp14">
   <w:abstractNum w:abstractNumId="0" w15:restartNumberingAfterBreak="0">
+    <w:nsid w:val="2ED72BB2"/>
+    <w:multiLevelType w:val="multilevel"/>
+    <w:tmpl w:val="F6360762"/>
+    <w:lvl w:ilvl="0">
+      <w:start w:val="1"/>
+      <w:numFmt w:val="bullet"/>
+      <w:lvlText w:val=""/>
+      <w:lvlJc w:val="left"/>
+      <w:pPr>
+        <w:tabs>
+          <w:tab w:val="num" w:pos="720"/>
+        </w:tabs>
+        <w:ind w:left="720" w:hanging="360"/>
+      </w:pPr>
+      <w:rPr>
+        <w:rFonts w:ascii="Symbol" w:hAnsi="Symbol" w:hint="default"/>
+        <w:sz w:val="20"/>
+      </w:rPr>
+    </w:lvl>
+    <w:lvl w:ilvl="1">
+      <w:start w:val="1"/>
+      <w:numFmt w:val="bullet"/>
+      <w:lvlText w:val="o"/>
+      <w:lvlJc w:val="left"/>
+      <w:pPr>
+        <w:tabs>
+          <w:tab w:val="num" w:pos="1440"/>
+        </w:tabs>
+        <w:ind w:left="1440" w:hanging="360"/>
+      </w:pPr>
+      <w:rPr>
+        <w:rFonts w:ascii="Courier New" w:hAnsi="Courier New" w:hint="default"/>
+        <w:sz w:val="20"/>
+      </w:rPr>
+    </w:lvl>
+    <w:lvl w:ilvl="2" w:tentative="1">
+      <w:start w:val="1"/>
+      <w:numFmt w:val="bullet"/>
+      <w:lvlText w:val=""/>
+      <w:lvlJc w:val="left"/>
+      <w:pPr>
+        <w:tabs>
+          <w:tab w:val="num" w:pos="2160"/>
+        </w:tabs>
+        <w:ind w:left="2160" w:hanging="360"/>
+      </w:pPr>
+      <w:rPr>
+        <w:rFonts w:ascii="Wingdings" w:hAnsi="Wingdings" w:hint="default"/>
+        <w:sz w:val="20"/>
+      </w:rPr>
+    </w:lvl>
+    <w:lvl w:ilvl="3" w:tentative="1">
+      <w:start w:val="1"/>
+      <w:numFmt w:val="bullet"/>
+      <w:lvlText w:val=""/>
+      <w:lvlJc w:val="left"/>
+      <w:pPr>
+        <w:tabs>
+          <w:tab w:val="num" w:pos="2880"/>
+        </w:tabs>
+        <w:ind w:left="2880" w:hanging="360"/>
+      </w:pPr>
+      <w:rPr>
+        <w:rFonts w:ascii="Wingdings" w:hAnsi="Wingdings" w:hint="default"/>
+        <w:sz w:val="20"/>
+      </w:rPr>
+    </w:lvl>
+    <w:lvl w:ilvl="4" w:tentative="1">
+      <w:start w:val="1"/>
+      <w:numFmt w:val="bullet"/>
+      <w:lvlText w:val=""/>
+      <w:lvlJc w:val="left"/>
+      <w:pPr>
+        <w:tabs>
+          <w:tab w:val="num" w:pos="3600"/>
+        </w:tabs>
+        <w:ind w:left="3600" w:hanging="360"/>
+      </w:pPr>
+      <w:rPr>
+        <w:rFonts w:ascii="Wingdings" w:hAnsi="Wingdings" w:hint="default"/>
+        <w:sz w:val="20"/>
+      </w:rPr>
+    </w:lvl>
+    <w:lvl w:ilvl="5" w:tentative="1">
+      <w:start w:val="1"/>
+      <w:numFmt w:val="bullet"/>
+      <w:lvlText w:val=""/>
+      <w:lvlJc w:val="left"/>
+      <w:pPr>
+        <w:tabs>
+          <w:tab w:val="num" w:pos="4320"/>
+        </w:tabs>
+        <w:ind w:left="4320" w:hanging="360"/>
+      </w:pPr>
+      <w:rPr>
+        <w:rFonts w:ascii="Wingdings" w:hAnsi="Wingdings" w:hint="default"/>
+        <w:sz w:val="20"/>
+      </w:rPr>
+    </w:lvl>
+    <w:lvl w:ilvl="6" w:tentative="1">
+      <w:start w:val="1"/>
+      <w:numFmt w:val="bullet"/>
+      <w:lvlText w:val=""/>
+      <w:lvlJc w:val="left"/>
+      <w:pPr>
+        <w:tabs>
+          <w:tab w:val="num" w:pos="5040"/>
+        </w:tabs>
+        <w:ind w:left="5040" w:hanging="360"/>
+      </w:pPr>
+      <w:rPr>
+        <w:rFonts w:ascii="Wingdings" w:hAnsi="Wingdings" w:hint="default"/>
+        <w:sz w:val="20"/>
+      </w:rPr>
+    </w:lvl>
+    <w:lvl w:ilvl="7" w:tentative="1">
+      <w:start w:val="1"/>
+      <w:numFmt w:val="bullet"/>
+      <w:lvlText w:val=""/>
+      <w:lvlJc w:val="left"/>
+      <w:pPr>
+        <w:tabs>
+          <w:tab w:val="num" w:pos="5760"/>
+        </w:tabs>
+        <w:ind w:left="5760" w:hanging="360"/>
+      </w:pPr>
+      <w:rPr>
+        <w:rFonts w:ascii="Wingdings" w:hAnsi="Wingdings" w:hint="default"/>
+        <w:sz w:val="20"/>
+      </w:rPr>
+    </w:lvl>
+    <w:lvl w:ilvl="8" w:tentative="1">
+      <w:start w:val="1"/>
+      <w:numFmt w:val="bullet"/>
+      <w:lvlText w:val=""/>
+      <w:lvlJc w:val="left"/>
+      <w:pPr>
+        <w:tabs>
+          <w:tab w:val="num" w:pos="6480"/>
+        </w:tabs>
+        <w:ind w:left="6480" w:hanging="360"/>
+      </w:pPr>
+      <w:rPr>
+        <w:rFonts w:ascii="Wingdings" w:hAnsi="Wingdings" w:hint="default"/>
+        <w:sz w:val="20"/>
+      </w:rPr>
+    </w:lvl>
+  </w:abstractNum>
+  <w:abstractNum w:abstractNumId="1" w15:restartNumberingAfterBreak="0">
     <w:nsid w:val="31F54D53"/>
     <w:multiLevelType w:val="hybridMultilevel"/>
     <w:tmpl w:val="3F5CF648"/>
@@ -456,7 +788,7 @@
       </w:rPr>
     </w:lvl>
   </w:abstractNum>
-  <w:abstractNum w:abstractNumId="1" w15:restartNumberingAfterBreak="0">
+  <w:abstractNum w:abstractNumId="2" w15:restartNumberingAfterBreak="0">
     <w:nsid w:val="598D3BE8"/>
     <w:multiLevelType w:val="hybridMultilevel"/>
     <w:tmpl w:val="F8F67EBE"/>
@@ -545,20 +877,22 @@
       </w:pPr>
     </w:lvl>
   </w:abstractNum>
-  <w:abstractNum w:abstractNumId="2" w15:restartNumberingAfterBreak="0">
+  <w:abstractNum w:abstractNumId="3" w15:restartNumberingAfterBreak="0">
     <w:nsid w:val="5E605997"/>
     <w:multiLevelType w:val="hybridMultilevel"/>
-    <w:tmpl w:val="836E7E52"/>
-    <w:lvl w:ilvl="0" w:tplc="0809000F">
+    <w:tmpl w:val="5B147E14"/>
+    <w:lvl w:ilvl="0" w:tplc="5FB8898A">
       <w:start w:val="1"/>
       <w:numFmt w:val="decimal"/>
       <w:lvlText w:val="%1."/>
       <w:lvlJc w:val="left"/>
       <w:pPr>
-        <w:ind w:left="720" w:hanging="360"/>
+        <w:ind w:left="927" w:hanging="360"/>
       </w:pPr>
       <w:rPr>
         <w:rFonts w:hint="default"/>
+        <w:b w:val="0"/>
+        <w:bCs w:val="0"/>
       </w:rPr>
     </w:lvl>
     <w:lvl w:ilvl="1" w:tplc="08090019" w:tentative="1">
@@ -634,7 +968,7 @@
       </w:pPr>
     </w:lvl>
   </w:abstractNum>
-  <w:abstractNum w:abstractNumId="3" w15:restartNumberingAfterBreak="0">
+  <w:abstractNum w:abstractNumId="4" w15:restartNumberingAfterBreak="0">
     <w:nsid w:val="610254E6"/>
     <w:multiLevelType w:val="hybridMultilevel"/>
     <w:tmpl w:val="D902DA20"/>
@@ -723,17 +1057,287 @@
       </w:pPr>
     </w:lvl>
   </w:abstractNum>
+  <w:abstractNum w:abstractNumId="5" w15:restartNumberingAfterBreak="0">
+    <w:nsid w:val="64003151"/>
+    <w:multiLevelType w:val="multilevel"/>
+    <w:tmpl w:val="3D9AC630"/>
+    <w:lvl w:ilvl="0">
+      <w:start w:val="1"/>
+      <w:numFmt w:val="bullet"/>
+      <w:lvlText w:val=""/>
+      <w:lvlJc w:val="left"/>
+      <w:pPr>
+        <w:tabs>
+          <w:tab w:val="num" w:pos="720"/>
+        </w:tabs>
+        <w:ind w:left="720" w:hanging="360"/>
+      </w:pPr>
+      <w:rPr>
+        <w:rFonts w:ascii="Symbol" w:hAnsi="Symbol" w:hint="default"/>
+        <w:sz w:val="20"/>
+      </w:rPr>
+    </w:lvl>
+    <w:lvl w:ilvl="1">
+      <w:start w:val="1"/>
+      <w:numFmt w:val="bullet"/>
+      <w:lvlText w:val="o"/>
+      <w:lvlJc w:val="left"/>
+      <w:pPr>
+        <w:tabs>
+          <w:tab w:val="num" w:pos="1440"/>
+        </w:tabs>
+        <w:ind w:left="1440" w:hanging="360"/>
+      </w:pPr>
+      <w:rPr>
+        <w:rFonts w:ascii="Courier New" w:hAnsi="Courier New" w:hint="default"/>
+        <w:sz w:val="20"/>
+      </w:rPr>
+    </w:lvl>
+    <w:lvl w:ilvl="2">
+      <w:start w:val="1"/>
+      <w:numFmt w:val="bullet"/>
+      <w:lvlText w:val=""/>
+      <w:lvlJc w:val="left"/>
+      <w:pPr>
+        <w:tabs>
+          <w:tab w:val="num" w:pos="2160"/>
+        </w:tabs>
+        <w:ind w:left="2160" w:hanging="360"/>
+      </w:pPr>
+      <w:rPr>
+        <w:rFonts w:ascii="Wingdings" w:hAnsi="Wingdings" w:hint="default"/>
+        <w:sz w:val="20"/>
+      </w:rPr>
+    </w:lvl>
+    <w:lvl w:ilvl="3" w:tentative="1">
+      <w:start w:val="1"/>
+      <w:numFmt w:val="bullet"/>
+      <w:lvlText w:val=""/>
+      <w:lvlJc w:val="left"/>
+      <w:pPr>
+        <w:tabs>
+          <w:tab w:val="num" w:pos="2880"/>
+        </w:tabs>
+        <w:ind w:left="2880" w:hanging="360"/>
+      </w:pPr>
+      <w:rPr>
+        <w:rFonts w:ascii="Wingdings" w:hAnsi="Wingdings" w:hint="default"/>
+        <w:sz w:val="20"/>
+      </w:rPr>
+    </w:lvl>
+    <w:lvl w:ilvl="4" w:tentative="1">
+      <w:start w:val="1"/>
+      <w:numFmt w:val="bullet"/>
+      <w:lvlText w:val=""/>
+      <w:lvlJc w:val="left"/>
+      <w:pPr>
+        <w:tabs>
+          <w:tab w:val="num" w:pos="3600"/>
+        </w:tabs>
+        <w:ind w:left="3600" w:hanging="360"/>
+      </w:pPr>
+      <w:rPr>
+        <w:rFonts w:ascii="Wingdings" w:hAnsi="Wingdings" w:hint="default"/>
+        <w:sz w:val="20"/>
+      </w:rPr>
+    </w:lvl>
+    <w:lvl w:ilvl="5" w:tentative="1">
+      <w:start w:val="1"/>
+      <w:numFmt w:val="bullet"/>
+      <w:lvlText w:val=""/>
+      <w:lvlJc w:val="left"/>
+      <w:pPr>
+        <w:tabs>
+          <w:tab w:val="num" w:pos="4320"/>
+        </w:tabs>
+        <w:ind w:left="4320" w:hanging="360"/>
+      </w:pPr>
+      <w:rPr>
+        <w:rFonts w:ascii="Wingdings" w:hAnsi="Wingdings" w:hint="default"/>
+        <w:sz w:val="20"/>
+      </w:rPr>
+    </w:lvl>
+    <w:lvl w:ilvl="6" w:tentative="1">
+      <w:start w:val="1"/>
+      <w:numFmt w:val="bullet"/>
+      <w:lvlText w:val=""/>
+      <w:lvlJc w:val="left"/>
+      <w:pPr>
+        <w:tabs>
+          <w:tab w:val="num" w:pos="5040"/>
+        </w:tabs>
+        <w:ind w:left="5040" w:hanging="360"/>
+      </w:pPr>
+      <w:rPr>
+        <w:rFonts w:ascii="Wingdings" w:hAnsi="Wingdings" w:hint="default"/>
+        <w:sz w:val="20"/>
+      </w:rPr>
+    </w:lvl>
+    <w:lvl w:ilvl="7" w:tentative="1">
+      <w:start w:val="1"/>
+      <w:numFmt w:val="bullet"/>
+      <w:lvlText w:val=""/>
+      <w:lvlJc w:val="left"/>
+      <w:pPr>
+        <w:tabs>
+          <w:tab w:val="num" w:pos="5760"/>
+        </w:tabs>
+        <w:ind w:left="5760" w:hanging="360"/>
+      </w:pPr>
+      <w:rPr>
+        <w:rFonts w:ascii="Wingdings" w:hAnsi="Wingdings" w:hint="default"/>
+        <w:sz w:val="20"/>
+      </w:rPr>
+    </w:lvl>
+    <w:lvl w:ilvl="8" w:tentative="1">
+      <w:start w:val="1"/>
+      <w:numFmt w:val="bullet"/>
+      <w:lvlText w:val=""/>
+      <w:lvlJc w:val="left"/>
+      <w:pPr>
+        <w:tabs>
+          <w:tab w:val="num" w:pos="6480"/>
+        </w:tabs>
+        <w:ind w:left="6480" w:hanging="360"/>
+      </w:pPr>
+      <w:rPr>
+        <w:rFonts w:ascii="Wingdings" w:hAnsi="Wingdings" w:hint="default"/>
+        <w:sz w:val="20"/>
+      </w:rPr>
+    </w:lvl>
+  </w:abstractNum>
+  <w:abstractNum w:abstractNumId="6" w15:restartNumberingAfterBreak="0">
+    <w:nsid w:val="70B815A4"/>
+    <w:multiLevelType w:val="hybridMultilevel"/>
+    <w:tmpl w:val="84FE6BE0"/>
+    <w:lvl w:ilvl="0" w:tplc="5A4684DC">
+      <w:numFmt w:val="bullet"/>
+      <w:lvlText w:val="-"/>
+      <w:lvlJc w:val="left"/>
+      <w:pPr>
+        <w:ind w:left="720" w:hanging="360"/>
+      </w:pPr>
+      <w:rPr>
+        <w:rFonts w:ascii="Calibri" w:eastAsia="Times New Roman" w:hAnsi="Calibri" w:cs="Calibri" w:hint="default"/>
+      </w:rPr>
+    </w:lvl>
+    <w:lvl w:ilvl="1" w:tplc="08090003" w:tentative="1">
+      <w:start w:val="1"/>
+      <w:numFmt w:val="bullet"/>
+      <w:lvlText w:val="o"/>
+      <w:lvlJc w:val="left"/>
+      <w:pPr>
+        <w:ind w:left="1440" w:hanging="360"/>
+      </w:pPr>
+      <w:rPr>
+        <w:rFonts w:ascii="Courier New" w:hAnsi="Courier New" w:cs="Courier New" w:hint="default"/>
+      </w:rPr>
+    </w:lvl>
+    <w:lvl w:ilvl="2" w:tplc="08090005" w:tentative="1">
+      <w:start w:val="1"/>
+      <w:numFmt w:val="bullet"/>
+      <w:lvlText w:val=""/>
+      <w:lvlJc w:val="left"/>
+      <w:pPr>
+        <w:ind w:left="2160" w:hanging="360"/>
+      </w:pPr>
+      <w:rPr>
+        <w:rFonts w:ascii="Wingdings" w:hAnsi="Wingdings" w:hint="default"/>
+      </w:rPr>
+    </w:lvl>
+    <w:lvl w:ilvl="3" w:tplc="08090001" w:tentative="1">
+      <w:start w:val="1"/>
+      <w:numFmt w:val="bullet"/>
+      <w:lvlText w:val=""/>
+      <w:lvlJc w:val="left"/>
+      <w:pPr>
+        <w:ind w:left="2880" w:hanging="360"/>
+      </w:pPr>
+      <w:rPr>
+        <w:rFonts w:ascii="Symbol" w:hAnsi="Symbol" w:hint="default"/>
+      </w:rPr>
+    </w:lvl>
+    <w:lvl w:ilvl="4" w:tplc="08090003" w:tentative="1">
+      <w:start w:val="1"/>
+      <w:numFmt w:val="bullet"/>
+      <w:lvlText w:val="o"/>
+      <w:lvlJc w:val="left"/>
+      <w:pPr>
+        <w:ind w:left="3600" w:hanging="360"/>
+      </w:pPr>
+      <w:rPr>
+        <w:rFonts w:ascii="Courier New" w:hAnsi="Courier New" w:cs="Courier New" w:hint="default"/>
+      </w:rPr>
+    </w:lvl>
+    <w:lvl w:ilvl="5" w:tplc="08090005" w:tentative="1">
+      <w:start w:val="1"/>
+      <w:numFmt w:val="bullet"/>
+      <w:lvlText w:val=""/>
+      <w:lvlJc w:val="left"/>
+      <w:pPr>
+        <w:ind w:left="4320" w:hanging="360"/>
+      </w:pPr>
+      <w:rPr>
+        <w:rFonts w:ascii="Wingdings" w:hAnsi="Wingdings" w:hint="default"/>
+      </w:rPr>
+    </w:lvl>
+    <w:lvl w:ilvl="6" w:tplc="08090001" w:tentative="1">
+      <w:start w:val="1"/>
+      <w:numFmt w:val="bullet"/>
+      <w:lvlText w:val=""/>
+      <w:lvlJc w:val="left"/>
+      <w:pPr>
+        <w:ind w:left="5040" w:hanging="360"/>
+      </w:pPr>
+      <w:rPr>
+        <w:rFonts w:ascii="Symbol" w:hAnsi="Symbol" w:hint="default"/>
+      </w:rPr>
+    </w:lvl>
+    <w:lvl w:ilvl="7" w:tplc="08090003" w:tentative="1">
+      <w:start w:val="1"/>
+      <w:numFmt w:val="bullet"/>
+      <w:lvlText w:val="o"/>
+      <w:lvlJc w:val="left"/>
+      <w:pPr>
+        <w:ind w:left="5760" w:hanging="360"/>
+      </w:pPr>
+      <w:rPr>
+        <w:rFonts w:ascii="Courier New" w:hAnsi="Courier New" w:cs="Courier New" w:hint="default"/>
+      </w:rPr>
+    </w:lvl>
+    <w:lvl w:ilvl="8" w:tplc="08090005" w:tentative="1">
+      <w:start w:val="1"/>
+      <w:numFmt w:val="bullet"/>
+      <w:lvlText w:val=""/>
+      <w:lvlJc w:val="left"/>
+      <w:pPr>
+        <w:ind w:left="6480" w:hanging="360"/>
+      </w:pPr>
+      <w:rPr>
+        <w:rFonts w:ascii="Wingdings" w:hAnsi="Wingdings" w:hint="default"/>
+      </w:rPr>
+    </w:lvl>
+  </w:abstractNum>
   <w:num w:numId="1" w16cid:durableId="1047490437">
-    <w:abstractNumId w:val="0"/>
+    <w:abstractNumId w:val="1"/>
   </w:num>
   <w:num w:numId="2" w16cid:durableId="371883442">
-    <w:abstractNumId w:val="1"/>
+    <w:abstractNumId w:val="2"/>
   </w:num>
   <w:num w:numId="3" w16cid:durableId="3822630">
+    <w:abstractNumId w:val="4"/>
+  </w:num>
+  <w:num w:numId="4" w16cid:durableId="859898240">
     <w:abstractNumId w:val="3"/>
   </w:num>
-  <w:num w:numId="4" w16cid:durableId="859898240">
-    <w:abstractNumId w:val="2"/>
+  <w:num w:numId="5" w16cid:durableId="134875280">
+    <w:abstractNumId w:val="5"/>
+  </w:num>
+  <w:num w:numId="6" w16cid:durableId="1931913">
+    <w:abstractNumId w:val="6"/>
+  </w:num>
+  <w:num w:numId="7" w16cid:durableId="862717142">
+    <w:abstractNumId w:val="0"/>
   </w:num>
 </w:numbering>
 </file>

</xml_diff>